<commit_message>
Clean codes for submission
</commit_message>
<xml_diff>
--- a/tables/national_box_ljung.docx
+++ b/tables/national_box_ljung.docx
@@ -98,7 +98,7 @@
             <w:pPr>
               <w:spacing w:before="0" w:after="60"/>
               <w:keepNext/>
-              <w:jc w:val="end"/>
+              <w:jc w:val="start"/>
             </w:pPr>
             <w:r>
               <w:rPr>
@@ -232,7 +232,7 @@
             <w:pPr>
               <w:spacing w:before="0" w:after="60"/>
               <w:keepNext/>
-              <w:jc w:val="end"/>
+              <w:jc w:val="start"/>
             </w:pPr>
             <w:r>
               <w:rPr>
@@ -333,14 +333,14 @@
             <w:pPr>
               <w:spacing w:before="0" w:after="60"/>
               <w:keepNext/>
-              <w:jc w:val="end"/>
-            </w:pPr>
-            <w:r>
-              <w:rPr>
-                <w:rFonts w:ascii="Calibri" w:hAnsi="Calibri"/>
-                <w:sz w:val="20"/>
-              </w:rPr>
-              <w:t xml:space="default">0.000</w:t>
+              <w:jc w:val="start"/>
+            </w:pPr>
+            <w:r>
+              <w:rPr>
+                <w:rFonts w:ascii="Calibri" w:hAnsi="Calibri"/>
+                <w:sz w:val="20"/>
+              </w:rPr>
+              <w:t xml:space="default">&lt;0.001</w:t>
             </w:r>
           </w:p>
         </w:tc>
@@ -434,7 +434,7 @@
             <w:pPr>
               <w:spacing w:before="0" w:after="60"/>
               <w:keepNext/>
-              <w:jc w:val="end"/>
+              <w:jc w:val="start"/>
             </w:pPr>
             <w:r>
               <w:rPr>
@@ -535,7 +535,7 @@
             <w:pPr>
               <w:spacing w:before="0" w:after="60"/>
               <w:keepNext/>
-              <w:jc w:val="end"/>
+              <w:jc w:val="start"/>
             </w:pPr>
             <w:r>
               <w:rPr>
@@ -636,7 +636,7 @@
             <w:pPr>
               <w:spacing w:before="0" w:after="60"/>
               <w:keepNext/>
-              <w:jc w:val="end"/>
+              <w:jc w:val="start"/>
             </w:pPr>
             <w:r>
               <w:rPr>
@@ -770,7 +770,7 @@
             <w:pPr>
               <w:spacing w:before="0" w:after="60"/>
               <w:keepNext/>
-              <w:jc w:val="end"/>
+              <w:jc w:val="start"/>
             </w:pPr>
             <w:r>
               <w:rPr>
@@ -871,7 +871,7 @@
             <w:pPr>
               <w:spacing w:before="0" w:after="60"/>
               <w:keepNext/>
-              <w:jc w:val="end"/>
+              <w:jc w:val="start"/>
             </w:pPr>
             <w:r>
               <w:rPr>
@@ -972,7 +972,7 @@
             <w:pPr>
               <w:spacing w:before="0" w:after="60"/>
               <w:keepNext/>
-              <w:jc w:val="end"/>
+              <w:jc w:val="start"/>
             </w:pPr>
             <w:r>
               <w:rPr>
@@ -1073,14 +1073,14 @@
             <w:pPr>
               <w:spacing w:before="0" w:after="60"/>
               <w:keepNext/>
-              <w:jc w:val="end"/>
-            </w:pPr>
-            <w:r>
-              <w:rPr>
-                <w:rFonts w:ascii="Calibri" w:hAnsi="Calibri"/>
-                <w:sz w:val="20"/>
-              </w:rPr>
-              <w:t xml:space="default">0.000</w:t>
+              <w:jc w:val="start"/>
+            </w:pPr>
+            <w:r>
+              <w:rPr>
+                <w:rFonts w:ascii="Calibri" w:hAnsi="Calibri"/>
+                <w:sz w:val="20"/>
+              </w:rPr>
+              <w:t xml:space="default">&lt;0.001</w:t>
             </w:r>
           </w:p>
         </w:tc>
@@ -1174,14 +1174,14 @@
             <w:pPr>
               <w:spacing w:before="0" w:after="60"/>
               <w:keepNext/>
-              <w:jc w:val="end"/>
-            </w:pPr>
-            <w:r>
-              <w:rPr>
-                <w:rFonts w:ascii="Calibri" w:hAnsi="Calibri"/>
-                <w:sz w:val="20"/>
-              </w:rPr>
-              <w:t xml:space="default">0.190</w:t>
+              <w:jc w:val="start"/>
+            </w:pPr>
+            <w:r>
+              <w:rPr>
+                <w:rFonts w:ascii="Calibri" w:hAnsi="Calibri"/>
+                <w:sz w:val="20"/>
+              </w:rPr>
+              <w:t xml:space="default">0.19</w:t>
             </w:r>
           </w:p>
         </w:tc>

</xml_diff>